<commit_message>
Added new Tax regime
</commit_message>
<xml_diff>
--- a/testdoc.docx
+++ b/testdoc.docx
@@ -345,7 +345,7 @@
       </w:tr>
       <w:tr>
         <w:trPr>
-          <w:trHeight w:val="71"/>
+          <w:trHeight w:val="287"/>
         </w:trPr>
         <w:tc>
           <w:tcPr>
@@ -1797,6 +1797,12 @@
           <w:type w:val="continuous"/>
           <w:pgSz w:w="12240" w:h="15840"/>
           <w:pgMar w:top="1420" w:right="1300" w:bottom="280" w:left="1300" w:header="720" w:footer="720" w:gutter="0"/>
+          <w:pgBorders w:offsetFrom="page">
+            <w:top w:val="threeDEmboss" w:sz="24" w:space="24" w:color="auto"/>
+            <w:left w:val="threeDEmboss" w:sz="24" w:space="24" w:color="auto"/>
+            <w:bottom w:val="threeDEngrave" w:sz="24" w:space="24" w:color="auto"/>
+            <w:right w:val="threeDEngrave" w:sz="24" w:space="24" w:color="auto"/>
+          </w:pgBorders>
           <w:cols w:space="720"/>
         </w:sectPr>
       </w:pPr>
@@ -2192,6 +2198,12 @@
           <w:type w:val="continuous"/>
           <w:pgSz w:w="12240" w:h="15840"/>
           <w:pgMar w:top="1420" w:right="1300" w:bottom="280" w:left="1300" w:header="720" w:footer="720" w:gutter="0"/>
+          <w:pgBorders w:offsetFrom="page">
+            <w:top w:val="threeDEmboss" w:sz="24" w:space="24" w:color="auto"/>
+            <w:left w:val="threeDEmboss" w:sz="24" w:space="24" w:color="auto"/>
+            <w:bottom w:val="threeDEngrave" w:sz="24" w:space="24" w:color="auto"/>
+            <w:right w:val="threeDEngrave" w:sz="24" w:space="24" w:color="auto"/>
+          </w:pgBorders>
           <w:cols w:num="2" w:space="720" w:equalWidth="0">
             <w:col w:w="1630" w:space="1250"/>
             <w:col w:w="6760"/>
@@ -4772,6 +4784,12 @@
           <w:type w:val="continuous"/>
           <w:pgSz w:w="12240" w:h="15840"/>
           <w:pgMar w:top="1420" w:right="1300" w:bottom="280" w:left="1300" w:header="720" w:footer="720" w:gutter="0"/>
+          <w:pgBorders w:offsetFrom="page">
+            <w:top w:val="threeDEmboss" w:sz="24" w:space="24" w:color="auto"/>
+            <w:left w:val="threeDEmboss" w:sz="24" w:space="24" w:color="auto"/>
+            <w:bottom w:val="threeDEngrave" w:sz="24" w:space="24" w:color="auto"/>
+            <w:right w:val="threeDEngrave" w:sz="24" w:space="24" w:color="auto"/>
+          </w:pgBorders>
           <w:cols w:space="720"/>
         </w:sectPr>
       </w:pPr>
@@ -6683,6 +6701,9 @@
       <w:pPr>
         <w:rPr>
           <w:rFonts w:asciiTheme="minorHAnsi" w:hAnsiTheme="minorHAnsi" w:cstheme="minorHAnsi"/>
+          <w:b/>
+          <w:bCs/>
+          <w:spacing w:val="-10"/>
           <w:sz w:val="16"/>
           <w:szCs w:val="16"/>
         </w:rPr>
@@ -6760,19 +6781,10 @@
           <w:szCs w:val="16"/>
         </w:rPr>
         <w:t>:</w:t>
-      </w:r>
-      <w:r>
-        <w:rPr>
-          <w:rFonts w:asciiTheme="minorHAnsi" w:hAnsiTheme="minorHAnsi" w:cstheme="minorHAnsi"/>
-          <w:sz w:val="16"/>
-          <w:szCs w:val="16"/>
-        </w:rPr>
-        <w:tab/>
       </w:r>
     </w:p>
     <w:p>
       <w:pPr>
-        <w:ind w:firstLine="720"/>
         <w:rPr>
           <w:rFonts w:asciiTheme="minorHAnsi" w:hAnsiTheme="minorHAnsi" w:cstheme="minorHAnsi"/>
           <w:sz w:val="16"/>
@@ -6785,859 +6797,645 @@
           <w:sz w:val="16"/>
           <w:szCs w:val="16"/>
         </w:rPr>
-        <w:t>(a)</w:t>
-      </w:r>
-      <w:r>
-        <w:rPr>
-          <w:rFonts w:asciiTheme="minorHAnsi" w:hAnsiTheme="minorHAnsi" w:cstheme="minorHAnsi"/>
-          <w:spacing w:val="44"/>
-          <w:sz w:val="16"/>
-          <w:szCs w:val="16"/>
-        </w:rPr>
-        <w:t xml:space="preserve">  </w:t>
-      </w:r>
-      <w:proofErr w:type="spellStart"/>
-      <w:r>
-        <w:rPr>
-          <w:rFonts w:asciiTheme="minorHAnsi" w:hAnsiTheme="minorHAnsi" w:cstheme="minorHAnsi"/>
-          <w:sz w:val="16"/>
-          <w:szCs w:val="16"/>
-        </w:rPr>
-        <w:t>Upto</w:t>
-      </w:r>
-      <w:proofErr w:type="spellEnd"/>
-      <w:r>
-        <w:rPr>
-          <w:rFonts w:asciiTheme="minorHAnsi" w:hAnsiTheme="minorHAnsi" w:cstheme="minorHAnsi"/>
-          <w:spacing w:val="-2"/>
-          <w:sz w:val="16"/>
-          <w:szCs w:val="16"/>
-        </w:rPr>
-        <w:t xml:space="preserve"> Rs.250000/-</w:t>
-      </w:r>
-      <w:r>
-        <w:rPr>
-          <w:rFonts w:asciiTheme="minorHAnsi" w:hAnsiTheme="minorHAnsi" w:cstheme="minorHAnsi"/>
-          <w:sz w:val="16"/>
-          <w:szCs w:val="16"/>
-        </w:rPr>
-        <w:t xml:space="preserve">                                                          </w:t>
-      </w:r>
-      <w:r>
-        <w:rPr>
-          <w:rFonts w:asciiTheme="minorHAnsi" w:hAnsiTheme="minorHAnsi" w:cstheme="minorHAnsi"/>
-          <w:sz w:val="16"/>
-          <w:szCs w:val="16"/>
-        </w:rPr>
-        <w:t xml:space="preserve">             </w:t>
-      </w:r>
-      <w:r>
-        <w:rPr>
-          <w:rFonts w:asciiTheme="minorHAnsi" w:hAnsiTheme="minorHAnsi" w:cstheme="minorHAnsi"/>
-          <w:spacing w:val="-5"/>
-          <w:sz w:val="16"/>
-          <w:szCs w:val="16"/>
-        </w:rPr>
-        <w:t>Nil</w:t>
+        <w:tab/>
       </w:r>
     </w:p>
+    <w:tbl>
+      <w:tblPr>
+        <w:tblW w:w="5838" w:type="dxa"/>
+        <w:tblInd w:w="1463" w:type="dxa"/>
+        <w:tblLook w:val="04A0" w:firstRow="1" w:lastRow="0" w:firstColumn="1" w:lastColumn="0" w:noHBand="0" w:noVBand="1"/>
+      </w:tblPr>
+      <w:tblGrid>
+        <w:gridCol w:w="4271"/>
+        <w:gridCol w:w="1567"/>
+      </w:tblGrid>
+      <w:tr>
+        <w:trPr>
+          <w:trHeight w:val="246"/>
+        </w:trPr>
+        <w:tc>
+          <w:tcPr>
+            <w:tcW w:w="4271" w:type="dxa"/>
+            <w:tcBorders>
+              <w:top w:val="single" w:sz="4" w:space="0" w:color="auto"/>
+              <w:left w:val="single" w:sz="4" w:space="0" w:color="auto"/>
+              <w:bottom w:val="single" w:sz="4" w:space="0" w:color="auto"/>
+              <w:right w:val="single" w:sz="4" w:space="0" w:color="auto"/>
+            </w:tcBorders>
+            <w:shd w:val="clear" w:color="auto" w:fill="auto"/>
+            <w:vAlign w:val="center"/>
+            <w:hideMark/>
+          </w:tcPr>
+          <w:p>
+            <w:pPr>
+              <w:widowControl/>
+              <w:autoSpaceDE/>
+              <w:autoSpaceDN/>
+              <w:rPr>
+                <w:rFonts w:eastAsia="Times New Roman"/>
+                <w:sz w:val="16"/>
+                <w:szCs w:val="16"/>
+                <w:lang w:val="en-GB" w:eastAsia="en-GB"/>
+              </w:rPr>
+            </w:pPr>
+            <w:r>
+              <w:rPr>
+                <w:sz w:val="16"/>
+              </w:rPr>
+              <w:t xml:space="preserve">(a)  </w:t>
+            </w:r>
+            <w:proofErr w:type="spellStart"/>
+            <w:r>
+              <w:rPr>
+                <w:sz w:val="16"/>
+              </w:rPr>
+              <w:t>Upto</w:t>
+            </w:r>
+            <w:proofErr w:type="spellEnd"/>
+            <w:r>
+              <w:rPr>
+                <w:sz w:val="16"/>
+              </w:rPr>
+              <w:t xml:space="preserve"> Rs.</w:t>
+            </w:r>
+            <w:r>
+              <w:rPr>
+                <w:sz w:val="16"/>
+              </w:rPr>
+              <w:t>25</w:t>
+            </w:r>
+            <w:r>
+              <w:rPr>
+                <w:sz w:val="16"/>
+              </w:rPr>
+              <w:t>0000</w:t>
+            </w:r>
+            <w:r>
+              <w:rPr>
+                <w:sz w:val="16"/>
+              </w:rPr>
+              <w:t>/ ,</w:t>
+            </w:r>
+            <w:r>
+              <w:rPr>
+                <w:sz w:val="16"/>
+              </w:rPr>
+              <w:t>0%</w:t>
+            </w:r>
+            <w:r>
+              <w:rPr>
+                <w:sz w:val="16"/>
+              </w:rPr>
+              <w:t xml:space="preserve">                                                           </w:t>
+            </w:r>
+            <w:proofErr w:type="spellStart"/>
+            <w:r>
+              <w:rPr>
+                <w:sz w:val="16"/>
+              </w:rPr>
+              <w:t>Upto</w:t>
+            </w:r>
+            <w:proofErr w:type="spellEnd"/>
+            <w:r>
+              <w:rPr>
+                <w:sz w:val="16"/>
+              </w:rPr>
+              <w:t xml:space="preserve"> Rs.300000/- (in case of senior Citizens 60 </w:t>
+            </w:r>
+            <w:proofErr w:type="gramStart"/>
+            <w:r>
+              <w:rPr>
+                <w:sz w:val="16"/>
+              </w:rPr>
+              <w:t>years )</w:t>
+            </w:r>
+            <w:proofErr w:type="gramEnd"/>
+          </w:p>
+        </w:tc>
+        <w:tc>
+          <w:tcPr>
+            <w:tcW w:w="1567" w:type="dxa"/>
+            <w:tcBorders>
+              <w:top w:val="single" w:sz="4" w:space="0" w:color="auto"/>
+              <w:left w:val="nil"/>
+              <w:bottom w:val="single" w:sz="4" w:space="0" w:color="auto"/>
+              <w:right w:val="single" w:sz="4" w:space="0" w:color="auto"/>
+            </w:tcBorders>
+            <w:shd w:val="clear" w:color="auto" w:fill="auto"/>
+            <w:vAlign w:val="center"/>
+            <w:hideMark/>
+          </w:tcPr>
+          <w:p>
+            <w:pPr>
+              <w:widowControl/>
+              <w:autoSpaceDE/>
+              <w:autoSpaceDN/>
+              <w:rPr>
+                <w:rFonts w:eastAsia="Times New Roman"/>
+                <w:sz w:val="16"/>
+                <w:szCs w:val="16"/>
+                <w:lang w:val="en-GB" w:eastAsia="en-GB"/>
+              </w:rPr>
+            </w:pPr>
+            <w:r>
+              <w:rPr>
+                <w:sz w:val="16"/>
+              </w:rPr>
+              <w:t>Nil</w:t>
+            </w:r>
+          </w:p>
+        </w:tc>
+      </w:tr>
+      <w:tr>
+        <w:trPr>
+          <w:trHeight w:val="297"/>
+        </w:trPr>
+        <w:tc>
+          <w:tcPr>
+            <w:tcW w:w="4271" w:type="dxa"/>
+            <w:tcBorders>
+              <w:top w:val="single" w:sz="4" w:space="0" w:color="auto"/>
+              <w:left w:val="single" w:sz="4" w:space="0" w:color="auto"/>
+              <w:bottom w:val="single" w:sz="4" w:space="0" w:color="auto"/>
+              <w:right w:val="single" w:sz="4" w:space="0" w:color="auto"/>
+            </w:tcBorders>
+            <w:shd w:val="clear" w:color="auto" w:fill="auto"/>
+            <w:vAlign w:val="center"/>
+            <w:hideMark/>
+          </w:tcPr>
+          <w:p>
+            <w:pPr>
+              <w:widowControl/>
+              <w:autoSpaceDE/>
+              <w:autoSpaceDN/>
+              <w:rPr>
+                <w:rFonts w:eastAsia="Times New Roman"/>
+                <w:sz w:val="16"/>
+                <w:szCs w:val="16"/>
+                <w:lang w:val="en-GB" w:eastAsia="en-GB"/>
+              </w:rPr>
+            </w:pPr>
+            <w:r>
+              <w:rPr>
+                <w:sz w:val="16"/>
+              </w:rPr>
+              <w:t>(b)  Rs.</w:t>
+            </w:r>
+            <w:r>
+              <w:rPr>
+                <w:sz w:val="16"/>
+              </w:rPr>
+              <w:t>25</w:t>
+            </w:r>
+            <w:r>
+              <w:rPr>
+                <w:sz w:val="16"/>
+              </w:rPr>
+              <w:t xml:space="preserve">0001/- to </w:t>
+            </w:r>
+            <w:r>
+              <w:rPr>
+                <w:sz w:val="16"/>
+              </w:rPr>
+              <w:t>5</w:t>
+            </w:r>
+            <w:r>
+              <w:rPr>
+                <w:sz w:val="16"/>
+              </w:rPr>
+              <w:t>00000</w:t>
+            </w:r>
+            <w:proofErr w:type="gramStart"/>
+            <w:r>
+              <w:rPr>
+                <w:sz w:val="16"/>
+              </w:rPr>
+              <w:t>/  ,</w:t>
+            </w:r>
+            <w:proofErr w:type="gramEnd"/>
+            <w:r>
+              <w:rPr>
+                <w:sz w:val="16"/>
+              </w:rPr>
+              <w:t>5%</w:t>
+            </w:r>
+          </w:p>
+        </w:tc>
+        <w:tc>
+          <w:tcPr>
+            <w:tcW w:w="1567" w:type="dxa"/>
+            <w:tcBorders>
+              <w:top w:val="nil"/>
+              <w:left w:val="nil"/>
+              <w:bottom w:val="single" w:sz="4" w:space="0" w:color="auto"/>
+              <w:right w:val="single" w:sz="4" w:space="0" w:color="auto"/>
+            </w:tcBorders>
+            <w:shd w:val="clear" w:color="auto" w:fill="auto"/>
+            <w:vAlign w:val="center"/>
+            <w:hideMark/>
+          </w:tcPr>
+          <w:p>
+            <w:pPr>
+              <w:widowControl/>
+              <w:autoSpaceDE/>
+              <w:autoSpaceDN/>
+              <w:rPr>
+                <w:rFonts w:eastAsia="Times New Roman"/>
+                <w:b/>
+                <w:bCs/>
+                <w:sz w:val="16"/>
+                <w:szCs w:val="16"/>
+                <w:lang w:val="en-GB" w:eastAsia="en-GB"/>
+              </w:rPr>
+            </w:pPr>
+            <w:r>
+              <w:rPr>
+                <w:b/>
+                <w:bCs/>
+                <w:sz w:val="16"/>
+                <w:szCs w:val="16"/>
+                <w:lang w:val="en-GB" w:eastAsia="en-GB"/>
+              </w:rPr>
+              <w:t>{{5per}}</w:t>
+            </w:r>
+          </w:p>
+        </w:tc>
+      </w:tr>
+      <w:tr>
+        <w:trPr>
+          <w:trHeight w:val="218"/>
+        </w:trPr>
+        <w:tc>
+          <w:tcPr>
+            <w:tcW w:w="4271" w:type="dxa"/>
+            <w:tcBorders>
+              <w:top w:val="single" w:sz="4" w:space="0" w:color="auto"/>
+              <w:left w:val="single" w:sz="4" w:space="0" w:color="auto"/>
+              <w:bottom w:val="single" w:sz="4" w:space="0" w:color="auto"/>
+              <w:right w:val="single" w:sz="4" w:space="0" w:color="auto"/>
+            </w:tcBorders>
+            <w:shd w:val="clear" w:color="auto" w:fill="auto"/>
+            <w:vAlign w:val="center"/>
+            <w:hideMark/>
+          </w:tcPr>
+          <w:p>
+            <w:pPr>
+              <w:widowControl/>
+              <w:autoSpaceDE/>
+              <w:autoSpaceDN/>
+              <w:rPr>
+                <w:rFonts w:eastAsia="Times New Roman"/>
+                <w:sz w:val="16"/>
+                <w:szCs w:val="16"/>
+                <w:lang w:val="en-GB" w:eastAsia="en-GB"/>
+              </w:rPr>
+            </w:pPr>
+            <w:r>
+              <w:rPr>
+                <w:sz w:val="16"/>
+              </w:rPr>
+              <w:t>(c)  Rs.</w:t>
+            </w:r>
+            <w:r>
+              <w:rPr>
+                <w:sz w:val="16"/>
+              </w:rPr>
+              <w:t>3</w:t>
+            </w:r>
+            <w:r>
+              <w:rPr>
+                <w:sz w:val="16"/>
+              </w:rPr>
+              <w:t xml:space="preserve">00001/- to </w:t>
+            </w:r>
+            <w:r>
+              <w:rPr>
+                <w:sz w:val="16"/>
+              </w:rPr>
+              <w:t>5</w:t>
+            </w:r>
+            <w:r>
+              <w:rPr>
+                <w:sz w:val="16"/>
+              </w:rPr>
+              <w:t>00000</w:t>
+            </w:r>
+            <w:proofErr w:type="gramStart"/>
+            <w:r>
+              <w:rPr>
+                <w:sz w:val="16"/>
+              </w:rPr>
+              <w:t>/  ,</w:t>
+            </w:r>
+            <w:proofErr w:type="gramEnd"/>
+            <w:r>
+              <w:rPr>
+                <w:sz w:val="16"/>
+              </w:rPr>
+              <w:t>5</w:t>
+            </w:r>
+            <w:r>
+              <w:rPr>
+                <w:sz w:val="16"/>
+              </w:rPr>
+              <w:t>%</w:t>
+            </w:r>
+          </w:p>
+        </w:tc>
+        <w:tc>
+          <w:tcPr>
+            <w:tcW w:w="1567" w:type="dxa"/>
+            <w:tcBorders>
+              <w:top w:val="nil"/>
+              <w:left w:val="nil"/>
+              <w:bottom w:val="single" w:sz="4" w:space="0" w:color="auto"/>
+              <w:right w:val="single" w:sz="4" w:space="0" w:color="auto"/>
+            </w:tcBorders>
+            <w:shd w:val="clear" w:color="auto" w:fill="auto"/>
+            <w:vAlign w:val="bottom"/>
+            <w:hideMark/>
+          </w:tcPr>
+          <w:p>
+            <w:pPr>
+              <w:widowControl/>
+              <w:autoSpaceDE/>
+              <w:autoSpaceDN/>
+              <w:rPr>
+                <w:rFonts w:ascii="Arial" w:eastAsia="Times New Roman" w:hAnsi="Arial" w:cs="Arial"/>
+                <w:b/>
+                <w:bCs/>
+                <w:sz w:val="16"/>
+                <w:szCs w:val="16"/>
+                <w:lang w:val="en-GB" w:eastAsia="en-GB"/>
+              </w:rPr>
+            </w:pPr>
+            <w:r>
+              <w:rPr>
+                <w:b/>
+                <w:sz w:val="16"/>
+              </w:rPr>
+              <w:t>{{5per</w:t>
+            </w:r>
+            <w:r>
+              <w:rPr>
+                <w:b/>
+                <w:sz w:val="16"/>
+              </w:rPr>
+              <w:t>S</w:t>
+            </w:r>
+            <w:r>
+              <w:rPr>
+                <w:b/>
+                <w:sz w:val="16"/>
+              </w:rPr>
+              <w:t>}}</w:t>
+            </w:r>
+          </w:p>
+        </w:tc>
+      </w:tr>
+      <w:tr>
+        <w:trPr>
+          <w:trHeight w:val="218"/>
+        </w:trPr>
+        <w:tc>
+          <w:tcPr>
+            <w:tcW w:w="4271" w:type="dxa"/>
+            <w:tcBorders>
+              <w:top w:val="single" w:sz="4" w:space="0" w:color="auto"/>
+              <w:left w:val="single" w:sz="4" w:space="0" w:color="auto"/>
+              <w:bottom w:val="single" w:sz="4" w:space="0" w:color="auto"/>
+              <w:right w:val="single" w:sz="4" w:space="0" w:color="auto"/>
+            </w:tcBorders>
+            <w:shd w:val="clear" w:color="auto" w:fill="auto"/>
+            <w:vAlign w:val="center"/>
+            <w:hideMark/>
+          </w:tcPr>
+          <w:p>
+            <w:pPr>
+              <w:widowControl/>
+              <w:autoSpaceDE/>
+              <w:autoSpaceDN/>
+              <w:rPr>
+                <w:rFonts w:eastAsia="Times New Roman"/>
+                <w:sz w:val="16"/>
+                <w:szCs w:val="16"/>
+                <w:lang w:val="en-GB" w:eastAsia="en-GB"/>
+              </w:rPr>
+            </w:pPr>
+            <w:r>
+              <w:rPr>
+                <w:sz w:val="16"/>
+              </w:rPr>
+              <w:t>(d)  Rs.</w:t>
+            </w:r>
+            <w:r>
+              <w:rPr>
+                <w:sz w:val="16"/>
+              </w:rPr>
+              <w:t>5</w:t>
+            </w:r>
+            <w:r>
+              <w:rPr>
+                <w:sz w:val="16"/>
+              </w:rPr>
+              <w:t>00001/- to 1</w:t>
+            </w:r>
+            <w:r>
+              <w:rPr>
+                <w:sz w:val="16"/>
+              </w:rPr>
+              <w:t>0</w:t>
+            </w:r>
+            <w:r>
+              <w:rPr>
+                <w:sz w:val="16"/>
+              </w:rPr>
+              <w:t>00000</w:t>
+            </w:r>
+            <w:proofErr w:type="gramStart"/>
+            <w:r>
+              <w:rPr>
+                <w:sz w:val="16"/>
+              </w:rPr>
+              <w:t>/  ,</w:t>
+            </w:r>
+            <w:proofErr w:type="gramEnd"/>
+            <w:r>
+              <w:rPr>
+                <w:sz w:val="16"/>
+              </w:rPr>
+              <w:t>20</w:t>
+            </w:r>
+            <w:r>
+              <w:rPr>
+                <w:sz w:val="16"/>
+              </w:rPr>
+              <w:t>%</w:t>
+            </w:r>
+          </w:p>
+        </w:tc>
+        <w:tc>
+          <w:tcPr>
+            <w:tcW w:w="1567" w:type="dxa"/>
+            <w:tcBorders>
+              <w:top w:val="nil"/>
+              <w:left w:val="nil"/>
+              <w:bottom w:val="single" w:sz="4" w:space="0" w:color="auto"/>
+              <w:right w:val="single" w:sz="4" w:space="0" w:color="auto"/>
+            </w:tcBorders>
+            <w:shd w:val="clear" w:color="auto" w:fill="auto"/>
+            <w:vAlign w:val="bottom"/>
+            <w:hideMark/>
+          </w:tcPr>
+          <w:p>
+            <w:pPr>
+              <w:widowControl/>
+              <w:autoSpaceDE/>
+              <w:autoSpaceDN/>
+              <w:rPr>
+                <w:rFonts w:ascii="Arial" w:eastAsia="Times New Roman" w:hAnsi="Arial" w:cs="Arial"/>
+                <w:b/>
+                <w:bCs/>
+                <w:sz w:val="16"/>
+                <w:szCs w:val="16"/>
+                <w:lang w:val="en-GB" w:eastAsia="en-GB"/>
+              </w:rPr>
+            </w:pPr>
+            <w:r>
+              <w:rPr>
+                <w:b/>
+                <w:sz w:val="16"/>
+              </w:rPr>
+              <w:t>{{20per}}</w:t>
+            </w:r>
+          </w:p>
+        </w:tc>
+      </w:tr>
+      <w:tr>
+        <w:trPr>
+          <w:trHeight w:val="246"/>
+        </w:trPr>
+        <w:tc>
+          <w:tcPr>
+            <w:tcW w:w="4271" w:type="dxa"/>
+            <w:tcBorders>
+              <w:top w:val="single" w:sz="4" w:space="0" w:color="auto"/>
+              <w:left w:val="single" w:sz="4" w:space="0" w:color="auto"/>
+              <w:bottom w:val="single" w:sz="4" w:space="0" w:color="auto"/>
+              <w:right w:val="single" w:sz="4" w:space="0" w:color="auto"/>
+            </w:tcBorders>
+            <w:shd w:val="clear" w:color="auto" w:fill="auto"/>
+            <w:vAlign w:val="center"/>
+            <w:hideMark/>
+          </w:tcPr>
+          <w:p>
+            <w:pPr>
+              <w:widowControl/>
+              <w:autoSpaceDE/>
+              <w:autoSpaceDN/>
+              <w:rPr>
+                <w:rFonts w:eastAsia="Times New Roman"/>
+                <w:sz w:val="16"/>
+                <w:szCs w:val="16"/>
+                <w:lang w:val="en-GB" w:eastAsia="en-GB"/>
+              </w:rPr>
+            </w:pPr>
+            <w:r>
+              <w:rPr>
+                <w:sz w:val="16"/>
+              </w:rPr>
+              <w:t>(e)  RS.1</w:t>
+            </w:r>
+            <w:r>
+              <w:rPr>
+                <w:sz w:val="16"/>
+              </w:rPr>
+              <w:t>0</w:t>
+            </w:r>
+            <w:r>
+              <w:rPr>
+                <w:sz w:val="16"/>
+              </w:rPr>
+              <w:t xml:space="preserve">00001/- to </w:t>
+            </w:r>
+            <w:proofErr w:type="gramStart"/>
+            <w:r>
+              <w:rPr>
+                <w:sz w:val="16"/>
+              </w:rPr>
+              <w:t>above</w:t>
+            </w:r>
+            <w:r>
+              <w:rPr>
+                <w:sz w:val="16"/>
+              </w:rPr>
+              <w:t xml:space="preserve">  </w:t>
+            </w:r>
+            <w:r>
+              <w:rPr>
+                <w:sz w:val="16"/>
+              </w:rPr>
+              <w:t>,</w:t>
+            </w:r>
+            <w:proofErr w:type="gramEnd"/>
+            <w:r>
+              <w:rPr>
+                <w:sz w:val="16"/>
+              </w:rPr>
+              <w:t>3</w:t>
+            </w:r>
+            <w:r>
+              <w:rPr>
+                <w:sz w:val="16"/>
+              </w:rPr>
+              <w:t>0%</w:t>
+            </w:r>
+          </w:p>
+        </w:tc>
+        <w:tc>
+          <w:tcPr>
+            <w:tcW w:w="1567" w:type="dxa"/>
+            <w:tcBorders>
+              <w:top w:val="nil"/>
+              <w:left w:val="nil"/>
+              <w:bottom w:val="single" w:sz="4" w:space="0" w:color="auto"/>
+              <w:right w:val="single" w:sz="4" w:space="0" w:color="auto"/>
+            </w:tcBorders>
+            <w:shd w:val="clear" w:color="auto" w:fill="auto"/>
+            <w:vAlign w:val="bottom"/>
+            <w:hideMark/>
+          </w:tcPr>
+          <w:p>
+            <w:pPr>
+              <w:widowControl/>
+              <w:autoSpaceDE/>
+              <w:autoSpaceDN/>
+              <w:rPr>
+                <w:rFonts w:ascii="Arial" w:eastAsia="Times New Roman" w:hAnsi="Arial" w:cs="Arial"/>
+                <w:b/>
+                <w:bCs/>
+                <w:sz w:val="16"/>
+                <w:szCs w:val="16"/>
+                <w:lang w:val="en-GB" w:eastAsia="en-GB"/>
+              </w:rPr>
+            </w:pPr>
+            <w:r>
+              <w:rPr>
+                <w:b/>
+                <w:bCs/>
+                <w:sz w:val="16"/>
+                <w:szCs w:val="16"/>
+                <w:lang w:val="en-GB" w:eastAsia="en-GB"/>
+              </w:rPr>
+              <w:t>{{30per}}</w:t>
+            </w:r>
+          </w:p>
+        </w:tc>
+      </w:tr>
+    </w:tbl>
     <w:p>
       <w:pPr>
-        <w:ind w:firstLine="720"/>
-        <w:rPr>
-          <w:rFonts w:asciiTheme="minorHAnsi" w:hAnsiTheme="minorHAnsi" w:cstheme="minorHAnsi"/>
-          <w:sz w:val="16"/>
-          <w:szCs w:val="16"/>
-        </w:rPr>
-      </w:pPr>
-      <w:proofErr w:type="spellStart"/>
-      <w:r>
-        <w:rPr>
-          <w:rFonts w:asciiTheme="minorHAnsi" w:hAnsiTheme="minorHAnsi" w:cstheme="minorHAnsi"/>
-          <w:sz w:val="16"/>
-          <w:szCs w:val="16"/>
-        </w:rPr>
-        <w:t>Upto</w:t>
-      </w:r>
-      <w:proofErr w:type="spellEnd"/>
-      <w:r>
-        <w:rPr>
-          <w:rFonts w:asciiTheme="minorHAnsi" w:hAnsiTheme="minorHAnsi" w:cstheme="minorHAnsi"/>
-          <w:spacing w:val="-4"/>
-          <w:sz w:val="16"/>
-          <w:szCs w:val="16"/>
-        </w:rPr>
-        <w:t xml:space="preserve"> </w:t>
-      </w:r>
-      <w:r>
-        <w:rPr>
-          <w:rFonts w:asciiTheme="minorHAnsi" w:hAnsiTheme="minorHAnsi" w:cstheme="minorHAnsi"/>
-          <w:sz w:val="16"/>
-          <w:szCs w:val="16"/>
-        </w:rPr>
-        <w:t>Rs.300000/-</w:t>
-      </w:r>
-      <w:r>
-        <w:rPr>
-          <w:rFonts w:asciiTheme="minorHAnsi" w:hAnsiTheme="minorHAnsi" w:cstheme="minorHAnsi"/>
-          <w:spacing w:val="-2"/>
-          <w:sz w:val="16"/>
-          <w:szCs w:val="16"/>
-        </w:rPr>
-        <w:t xml:space="preserve"> </w:t>
-      </w:r>
-      <w:r>
-        <w:rPr>
-          <w:rFonts w:asciiTheme="minorHAnsi" w:hAnsiTheme="minorHAnsi" w:cstheme="minorHAnsi"/>
-          <w:sz w:val="16"/>
-          <w:szCs w:val="16"/>
-        </w:rPr>
-        <w:t>(in</w:t>
-      </w:r>
-      <w:r>
-        <w:rPr>
-          <w:rFonts w:asciiTheme="minorHAnsi" w:hAnsiTheme="minorHAnsi" w:cstheme="minorHAnsi"/>
-          <w:spacing w:val="-3"/>
-          <w:sz w:val="16"/>
-          <w:szCs w:val="16"/>
-        </w:rPr>
-        <w:t xml:space="preserve"> </w:t>
-      </w:r>
-      <w:r>
-        <w:rPr>
-          <w:rFonts w:asciiTheme="minorHAnsi" w:hAnsiTheme="minorHAnsi" w:cstheme="minorHAnsi"/>
-          <w:sz w:val="16"/>
-          <w:szCs w:val="16"/>
-        </w:rPr>
-        <w:t>case</w:t>
-      </w:r>
-      <w:r>
-        <w:rPr>
-          <w:rFonts w:asciiTheme="minorHAnsi" w:hAnsiTheme="minorHAnsi" w:cstheme="minorHAnsi"/>
-          <w:spacing w:val="-5"/>
-          <w:sz w:val="16"/>
-          <w:szCs w:val="16"/>
-        </w:rPr>
-        <w:t xml:space="preserve"> </w:t>
-      </w:r>
-      <w:r>
-        <w:rPr>
-          <w:rFonts w:asciiTheme="minorHAnsi" w:hAnsiTheme="minorHAnsi" w:cstheme="minorHAnsi"/>
-          <w:sz w:val="16"/>
-          <w:szCs w:val="16"/>
-        </w:rPr>
-        <w:t>of</w:t>
-      </w:r>
-      <w:r>
-        <w:rPr>
-          <w:rFonts w:asciiTheme="minorHAnsi" w:hAnsiTheme="minorHAnsi" w:cstheme="minorHAnsi"/>
-          <w:spacing w:val="-3"/>
-          <w:sz w:val="16"/>
-          <w:szCs w:val="16"/>
-        </w:rPr>
-        <w:t xml:space="preserve"> </w:t>
-      </w:r>
-      <w:r>
-        <w:rPr>
-          <w:rFonts w:asciiTheme="minorHAnsi" w:hAnsiTheme="minorHAnsi" w:cstheme="minorHAnsi"/>
-          <w:sz w:val="16"/>
-          <w:szCs w:val="16"/>
-        </w:rPr>
-        <w:t>senior</w:t>
-      </w:r>
-      <w:r>
-        <w:rPr>
-          <w:rFonts w:asciiTheme="minorHAnsi" w:hAnsiTheme="minorHAnsi" w:cstheme="minorHAnsi"/>
-          <w:spacing w:val="-4"/>
-          <w:sz w:val="16"/>
-          <w:szCs w:val="16"/>
-        </w:rPr>
-        <w:t xml:space="preserve"> </w:t>
-      </w:r>
-      <w:r>
-        <w:rPr>
-          <w:rFonts w:asciiTheme="minorHAnsi" w:hAnsiTheme="minorHAnsi" w:cstheme="minorHAnsi"/>
-          <w:sz w:val="16"/>
-          <w:szCs w:val="16"/>
-        </w:rPr>
-        <w:t>Citizens</w:t>
-      </w:r>
-      <w:r>
-        <w:rPr>
-          <w:rFonts w:asciiTheme="minorHAnsi" w:hAnsiTheme="minorHAnsi" w:cstheme="minorHAnsi"/>
-          <w:spacing w:val="-2"/>
-          <w:sz w:val="16"/>
-          <w:szCs w:val="16"/>
-        </w:rPr>
-        <w:t xml:space="preserve"> </w:t>
-      </w:r>
-      <w:r>
-        <w:rPr>
-          <w:rFonts w:asciiTheme="minorHAnsi" w:hAnsiTheme="minorHAnsi" w:cstheme="minorHAnsi"/>
-          <w:sz w:val="16"/>
-          <w:szCs w:val="16"/>
-        </w:rPr>
-        <w:t>60</w:t>
-      </w:r>
-      <w:r>
-        <w:rPr>
-          <w:rFonts w:asciiTheme="minorHAnsi" w:hAnsiTheme="minorHAnsi" w:cstheme="minorHAnsi"/>
-          <w:spacing w:val="-3"/>
-          <w:sz w:val="16"/>
-          <w:szCs w:val="16"/>
-        </w:rPr>
-        <w:t xml:space="preserve"> </w:t>
-      </w:r>
-      <w:proofErr w:type="gramStart"/>
-      <w:r>
-        <w:rPr>
-          <w:rFonts w:asciiTheme="minorHAnsi" w:hAnsiTheme="minorHAnsi" w:cstheme="minorHAnsi"/>
-          <w:sz w:val="16"/>
-          <w:szCs w:val="16"/>
-        </w:rPr>
-        <w:t>years</w:t>
-      </w:r>
-      <w:r>
-        <w:rPr>
-          <w:rFonts w:asciiTheme="minorHAnsi" w:hAnsiTheme="minorHAnsi" w:cstheme="minorHAnsi"/>
-          <w:spacing w:val="-1"/>
-          <w:sz w:val="16"/>
-          <w:szCs w:val="16"/>
-        </w:rPr>
-        <w:t xml:space="preserve"> </w:t>
-      </w:r>
-      <w:r>
-        <w:rPr>
-          <w:rFonts w:asciiTheme="minorHAnsi" w:hAnsiTheme="minorHAnsi" w:cstheme="minorHAnsi"/>
-          <w:spacing w:val="-10"/>
-          <w:sz w:val="16"/>
-          <w:szCs w:val="16"/>
-        </w:rPr>
-        <w:t>)</w:t>
-      </w:r>
-      <w:proofErr w:type="gramEnd"/>
-      <w:r>
-        <w:rPr>
-          <w:rFonts w:asciiTheme="minorHAnsi" w:hAnsiTheme="minorHAnsi" w:cstheme="minorHAnsi"/>
-          <w:sz w:val="16"/>
-          <w:szCs w:val="16"/>
-        </w:rPr>
-        <w:t xml:space="preserve">                </w:t>
-      </w:r>
-      <w:r>
-        <w:rPr>
-          <w:rFonts w:asciiTheme="minorHAnsi" w:hAnsiTheme="minorHAnsi" w:cstheme="minorHAnsi"/>
-          <w:spacing w:val="-5"/>
-          <w:sz w:val="16"/>
-          <w:szCs w:val="16"/>
-        </w:rPr>
-        <w:t>Nil</w:t>
-      </w:r>
-    </w:p>
-    <w:p>
-      <w:pPr>
-        <w:ind w:firstLine="720"/>
-        <w:rPr>
-          <w:rFonts w:asciiTheme="minorHAnsi" w:hAnsiTheme="minorHAnsi" w:cstheme="minorHAnsi"/>
-          <w:b/>
-          <w:sz w:val="16"/>
-          <w:szCs w:val="16"/>
-        </w:rPr>
-      </w:pPr>
-      <w:r>
-        <w:rPr>
-          <w:rFonts w:asciiTheme="minorHAnsi" w:hAnsiTheme="minorHAnsi" w:cstheme="minorHAnsi"/>
-          <w:sz w:val="16"/>
-          <w:szCs w:val="16"/>
-        </w:rPr>
-        <w:t>Rs.250001/-</w:t>
-      </w:r>
-      <w:r>
-        <w:rPr>
-          <w:rFonts w:asciiTheme="minorHAnsi" w:hAnsiTheme="minorHAnsi" w:cstheme="minorHAnsi"/>
-          <w:spacing w:val="-3"/>
-          <w:sz w:val="16"/>
-          <w:szCs w:val="16"/>
-        </w:rPr>
-        <w:t xml:space="preserve"> </w:t>
-      </w:r>
-      <w:r>
-        <w:rPr>
-          <w:rFonts w:asciiTheme="minorHAnsi" w:hAnsiTheme="minorHAnsi" w:cstheme="minorHAnsi"/>
-          <w:sz w:val="16"/>
-          <w:szCs w:val="16"/>
-        </w:rPr>
-        <w:t>to</w:t>
-      </w:r>
-      <w:r>
-        <w:rPr>
-          <w:rFonts w:asciiTheme="minorHAnsi" w:hAnsiTheme="minorHAnsi" w:cstheme="minorHAnsi"/>
-          <w:spacing w:val="-4"/>
-          <w:sz w:val="16"/>
-          <w:szCs w:val="16"/>
-        </w:rPr>
-        <w:t xml:space="preserve"> </w:t>
-      </w:r>
-      <w:r>
-        <w:rPr>
-          <w:rFonts w:asciiTheme="minorHAnsi" w:hAnsiTheme="minorHAnsi" w:cstheme="minorHAnsi"/>
-          <w:spacing w:val="-2"/>
-          <w:sz w:val="16"/>
-          <w:szCs w:val="16"/>
-        </w:rPr>
-        <w:t>500000/-</w:t>
-      </w:r>
-      <w:r>
-        <w:rPr>
-          <w:rFonts w:asciiTheme="minorHAnsi" w:hAnsiTheme="minorHAnsi" w:cstheme="minorHAnsi"/>
-          <w:sz w:val="16"/>
-          <w:szCs w:val="16"/>
-        </w:rPr>
-        <w:t xml:space="preserve">                                                                </w:t>
-      </w:r>
-      <w:proofErr w:type="gramStart"/>
-      <w:r>
-        <w:rPr>
-          <w:rFonts w:asciiTheme="minorHAnsi" w:hAnsiTheme="minorHAnsi" w:cstheme="minorHAnsi"/>
-          <w:sz w:val="16"/>
-          <w:szCs w:val="16"/>
-        </w:rPr>
-        <w:t xml:space="preserve">   </w:t>
-      </w:r>
-      <w:r>
-        <w:rPr>
-          <w:rFonts w:asciiTheme="minorHAnsi" w:hAnsiTheme="minorHAnsi" w:cstheme="minorHAnsi"/>
-          <w:spacing w:val="-4"/>
-          <w:sz w:val="16"/>
-          <w:szCs w:val="16"/>
-        </w:rPr>
-        <w:t>(</w:t>
-      </w:r>
-      <w:proofErr w:type="gramEnd"/>
-      <w:r>
-        <w:rPr>
-          <w:rFonts w:asciiTheme="minorHAnsi" w:hAnsiTheme="minorHAnsi" w:cstheme="minorHAnsi"/>
-          <w:spacing w:val="-4"/>
-          <w:sz w:val="16"/>
-          <w:szCs w:val="16"/>
-        </w:rPr>
-        <w:t>5%)</w:t>
-      </w:r>
-      <w:r>
-        <w:rPr>
-          <w:rFonts w:asciiTheme="minorHAnsi" w:hAnsiTheme="minorHAnsi" w:cstheme="minorHAnsi"/>
-          <w:sz w:val="16"/>
-          <w:szCs w:val="16"/>
-        </w:rPr>
-        <w:t xml:space="preserve">                </w:t>
-      </w:r>
-      <w:r>
-        <w:rPr>
-          <w:rFonts w:asciiTheme="minorHAnsi" w:hAnsiTheme="minorHAnsi" w:cstheme="minorHAnsi"/>
-          <w:sz w:val="16"/>
-          <w:szCs w:val="16"/>
-        </w:rPr>
-        <w:t xml:space="preserve">                      </w:t>
-      </w:r>
-      <w:r>
-        <w:rPr>
-          <w:rFonts w:asciiTheme="minorHAnsi" w:hAnsiTheme="minorHAnsi" w:cstheme="minorHAnsi"/>
-          <w:sz w:val="16"/>
-          <w:szCs w:val="16"/>
-        </w:rPr>
-        <w:t xml:space="preserve"> </w:t>
-      </w:r>
-      <w:r>
-        <w:rPr>
-          <w:rFonts w:asciiTheme="minorHAnsi" w:hAnsiTheme="minorHAnsi" w:cstheme="minorHAnsi"/>
-          <w:bCs/>
-          <w:spacing w:val="-2"/>
-          <w:sz w:val="16"/>
-          <w:szCs w:val="16"/>
-        </w:rPr>
-        <w:t>{{5per}}</w:t>
-      </w:r>
-    </w:p>
-    <w:p>
-      <w:pPr>
-        <w:ind w:firstLine="720"/>
-        <w:rPr>
-          <w:rFonts w:asciiTheme="minorHAnsi" w:hAnsiTheme="minorHAnsi" w:cstheme="minorHAnsi"/>
-          <w:sz w:val="16"/>
-          <w:szCs w:val="16"/>
-        </w:rPr>
-      </w:pPr>
-      <w:r>
-        <w:rPr>
-          <w:rFonts w:asciiTheme="minorHAnsi" w:hAnsiTheme="minorHAnsi" w:cstheme="minorHAnsi"/>
-          <w:sz w:val="16"/>
-          <w:szCs w:val="16"/>
-        </w:rPr>
-        <w:t>Rs.300001/-</w:t>
-      </w:r>
-      <w:r>
-        <w:rPr>
-          <w:rFonts w:asciiTheme="minorHAnsi" w:hAnsiTheme="minorHAnsi" w:cstheme="minorHAnsi"/>
-          <w:spacing w:val="-3"/>
-          <w:sz w:val="16"/>
-          <w:szCs w:val="16"/>
-        </w:rPr>
-        <w:t xml:space="preserve"> </w:t>
-      </w:r>
-      <w:r>
-        <w:rPr>
-          <w:rFonts w:asciiTheme="minorHAnsi" w:hAnsiTheme="minorHAnsi" w:cstheme="minorHAnsi"/>
-          <w:sz w:val="16"/>
-          <w:szCs w:val="16"/>
-        </w:rPr>
-        <w:t>to</w:t>
-      </w:r>
-      <w:r>
-        <w:rPr>
-          <w:rFonts w:asciiTheme="minorHAnsi" w:hAnsiTheme="minorHAnsi" w:cstheme="minorHAnsi"/>
-          <w:spacing w:val="-3"/>
-          <w:sz w:val="16"/>
-          <w:szCs w:val="16"/>
-        </w:rPr>
-        <w:t xml:space="preserve"> </w:t>
-      </w:r>
-      <w:r>
-        <w:rPr>
-          <w:rFonts w:asciiTheme="minorHAnsi" w:hAnsiTheme="minorHAnsi" w:cstheme="minorHAnsi"/>
-          <w:sz w:val="16"/>
-          <w:szCs w:val="16"/>
-        </w:rPr>
-        <w:t>500000/</w:t>
-      </w:r>
-      <w:r>
-        <w:rPr>
-          <w:rFonts w:asciiTheme="minorHAnsi" w:hAnsiTheme="minorHAnsi" w:cstheme="minorHAnsi"/>
-          <w:spacing w:val="-3"/>
-          <w:sz w:val="16"/>
-          <w:szCs w:val="16"/>
-        </w:rPr>
-        <w:t xml:space="preserve"> </w:t>
-      </w:r>
-      <w:r>
-        <w:rPr>
-          <w:rFonts w:asciiTheme="minorHAnsi" w:hAnsiTheme="minorHAnsi" w:cstheme="minorHAnsi"/>
-          <w:sz w:val="16"/>
-          <w:szCs w:val="16"/>
-        </w:rPr>
-        <w:t>-</w:t>
-      </w:r>
-      <w:r>
-        <w:rPr>
-          <w:rFonts w:asciiTheme="minorHAnsi" w:hAnsiTheme="minorHAnsi" w:cstheme="minorHAnsi"/>
-          <w:spacing w:val="-2"/>
-          <w:sz w:val="16"/>
-          <w:szCs w:val="16"/>
-        </w:rPr>
-        <w:t xml:space="preserve"> </w:t>
-      </w:r>
-      <w:r>
-        <w:rPr>
-          <w:rFonts w:asciiTheme="minorHAnsi" w:hAnsiTheme="minorHAnsi" w:cstheme="minorHAnsi"/>
-          <w:sz w:val="16"/>
-          <w:szCs w:val="16"/>
-        </w:rPr>
-        <w:t>(in</w:t>
-      </w:r>
-      <w:r>
-        <w:rPr>
-          <w:rFonts w:asciiTheme="minorHAnsi" w:hAnsiTheme="minorHAnsi" w:cstheme="minorHAnsi"/>
-          <w:spacing w:val="-3"/>
-          <w:sz w:val="16"/>
-          <w:szCs w:val="16"/>
-        </w:rPr>
-        <w:t xml:space="preserve"> </w:t>
-      </w:r>
-      <w:r>
-        <w:rPr>
-          <w:rFonts w:asciiTheme="minorHAnsi" w:hAnsiTheme="minorHAnsi" w:cstheme="minorHAnsi"/>
-          <w:sz w:val="16"/>
-          <w:szCs w:val="16"/>
-        </w:rPr>
-        <w:t>case</w:t>
-      </w:r>
-      <w:r>
-        <w:rPr>
-          <w:rFonts w:asciiTheme="minorHAnsi" w:hAnsiTheme="minorHAnsi" w:cstheme="minorHAnsi"/>
-          <w:spacing w:val="-5"/>
-          <w:sz w:val="16"/>
-          <w:szCs w:val="16"/>
-        </w:rPr>
-        <w:t xml:space="preserve"> </w:t>
-      </w:r>
-      <w:r>
-        <w:rPr>
-          <w:rFonts w:asciiTheme="minorHAnsi" w:hAnsiTheme="minorHAnsi" w:cstheme="minorHAnsi"/>
-          <w:sz w:val="16"/>
-          <w:szCs w:val="16"/>
-        </w:rPr>
-        <w:t>of</w:t>
-      </w:r>
-      <w:r>
-        <w:rPr>
-          <w:rFonts w:asciiTheme="minorHAnsi" w:hAnsiTheme="minorHAnsi" w:cstheme="minorHAnsi"/>
-          <w:spacing w:val="-5"/>
-          <w:sz w:val="16"/>
-          <w:szCs w:val="16"/>
-        </w:rPr>
-        <w:t xml:space="preserve"> </w:t>
-      </w:r>
-      <w:r>
-        <w:rPr>
-          <w:rFonts w:asciiTheme="minorHAnsi" w:hAnsiTheme="minorHAnsi" w:cstheme="minorHAnsi"/>
-          <w:sz w:val="16"/>
-          <w:szCs w:val="16"/>
-        </w:rPr>
-        <w:t>senior</w:t>
-      </w:r>
-      <w:r>
-        <w:rPr>
-          <w:rFonts w:asciiTheme="minorHAnsi" w:hAnsiTheme="minorHAnsi" w:cstheme="minorHAnsi"/>
-          <w:spacing w:val="-3"/>
-          <w:sz w:val="16"/>
-          <w:szCs w:val="16"/>
-        </w:rPr>
-        <w:t xml:space="preserve"> </w:t>
-      </w:r>
-      <w:proofErr w:type="gramStart"/>
-      <w:r>
-        <w:rPr>
-          <w:rFonts w:asciiTheme="minorHAnsi" w:hAnsiTheme="minorHAnsi" w:cstheme="minorHAnsi"/>
-          <w:sz w:val="16"/>
-          <w:szCs w:val="16"/>
-        </w:rPr>
-        <w:t>Citizens</w:t>
-      </w:r>
-      <w:r>
-        <w:rPr>
-          <w:rFonts w:asciiTheme="minorHAnsi" w:hAnsiTheme="minorHAnsi" w:cstheme="minorHAnsi"/>
-          <w:spacing w:val="-2"/>
-          <w:sz w:val="16"/>
-          <w:szCs w:val="16"/>
-        </w:rPr>
-        <w:t xml:space="preserve"> </w:t>
-      </w:r>
-      <w:r>
-        <w:rPr>
-          <w:rFonts w:asciiTheme="minorHAnsi" w:hAnsiTheme="minorHAnsi" w:cstheme="minorHAnsi"/>
-          <w:spacing w:val="-10"/>
-          <w:sz w:val="16"/>
-          <w:szCs w:val="16"/>
-        </w:rPr>
-        <w:t>)</w:t>
-      </w:r>
-      <w:proofErr w:type="gramEnd"/>
-      <w:r>
-        <w:rPr>
-          <w:rFonts w:asciiTheme="minorHAnsi" w:hAnsiTheme="minorHAnsi" w:cstheme="minorHAnsi"/>
-          <w:sz w:val="16"/>
-          <w:szCs w:val="16"/>
-        </w:rPr>
-        <w:t xml:space="preserve">                  </w:t>
-      </w:r>
-      <w:r>
-        <w:rPr>
-          <w:rFonts w:asciiTheme="minorHAnsi" w:hAnsiTheme="minorHAnsi" w:cstheme="minorHAnsi"/>
-          <w:spacing w:val="-4"/>
-          <w:sz w:val="16"/>
-          <w:szCs w:val="16"/>
-        </w:rPr>
-        <w:t>(5%)</w:t>
-      </w:r>
-      <w:r>
-        <w:rPr>
-          <w:rFonts w:asciiTheme="minorHAnsi" w:hAnsiTheme="minorHAnsi" w:cstheme="minorHAnsi"/>
-          <w:spacing w:val="-4"/>
-          <w:sz w:val="16"/>
-          <w:szCs w:val="16"/>
-        </w:rPr>
-        <w:t xml:space="preserve">                   </w:t>
-      </w:r>
-      <w:r>
-        <w:rPr>
-          <w:rFonts w:asciiTheme="minorHAnsi" w:hAnsiTheme="minorHAnsi" w:cstheme="minorHAnsi"/>
-          <w:spacing w:val="-4"/>
-          <w:sz w:val="16"/>
-          <w:szCs w:val="16"/>
-        </w:rPr>
-        <w:t xml:space="preserve">                        </w:t>
-      </w:r>
-      <w:r>
-        <w:rPr>
-          <w:rFonts w:asciiTheme="minorHAnsi" w:hAnsiTheme="minorHAnsi" w:cstheme="minorHAnsi"/>
-          <w:spacing w:val="-4"/>
-          <w:sz w:val="16"/>
-          <w:szCs w:val="16"/>
-        </w:rPr>
-        <w:t>{{5perS}}</w:t>
-      </w:r>
-    </w:p>
-    <w:p>
-      <w:pPr>
-        <w:ind w:firstLine="720"/>
-        <w:rPr>
-          <w:rFonts w:asciiTheme="minorHAnsi" w:hAnsiTheme="minorHAnsi" w:cstheme="minorHAnsi"/>
-          <w:b/>
-          <w:sz w:val="16"/>
-          <w:szCs w:val="16"/>
-        </w:rPr>
-      </w:pPr>
-      <w:r>
-        <w:rPr>
-          <w:rFonts w:asciiTheme="minorHAnsi" w:hAnsiTheme="minorHAnsi" w:cstheme="minorHAnsi"/>
-          <w:sz w:val="16"/>
-          <w:szCs w:val="16"/>
-        </w:rPr>
-        <w:t>RS.500001/-</w:t>
-      </w:r>
-      <w:r>
-        <w:rPr>
-          <w:rFonts w:asciiTheme="minorHAnsi" w:hAnsiTheme="minorHAnsi" w:cstheme="minorHAnsi"/>
-          <w:spacing w:val="-2"/>
-          <w:sz w:val="16"/>
-          <w:szCs w:val="16"/>
-        </w:rPr>
-        <w:t xml:space="preserve"> </w:t>
-      </w:r>
-      <w:r>
-        <w:rPr>
-          <w:rFonts w:asciiTheme="minorHAnsi" w:hAnsiTheme="minorHAnsi" w:cstheme="minorHAnsi"/>
-          <w:sz w:val="16"/>
-          <w:szCs w:val="16"/>
-        </w:rPr>
-        <w:t>to</w:t>
-      </w:r>
-      <w:r>
-        <w:rPr>
-          <w:rFonts w:asciiTheme="minorHAnsi" w:hAnsiTheme="minorHAnsi" w:cstheme="minorHAnsi"/>
-          <w:spacing w:val="-3"/>
-          <w:sz w:val="16"/>
-          <w:szCs w:val="16"/>
-        </w:rPr>
-        <w:t xml:space="preserve"> </w:t>
-      </w:r>
-      <w:r>
-        <w:rPr>
-          <w:rFonts w:asciiTheme="minorHAnsi" w:hAnsiTheme="minorHAnsi" w:cstheme="minorHAnsi"/>
-          <w:spacing w:val="-2"/>
-          <w:sz w:val="16"/>
-          <w:szCs w:val="16"/>
-        </w:rPr>
-        <w:t>1000000/-</w:t>
-      </w:r>
-      <w:r>
-        <w:rPr>
-          <w:rFonts w:asciiTheme="minorHAnsi" w:hAnsiTheme="minorHAnsi" w:cstheme="minorHAnsi"/>
-          <w:sz w:val="16"/>
-          <w:szCs w:val="16"/>
-        </w:rPr>
-        <w:t xml:space="preserve">                                                              </w:t>
-      </w:r>
-      <w:proofErr w:type="gramStart"/>
-      <w:r>
-        <w:rPr>
-          <w:rFonts w:asciiTheme="minorHAnsi" w:hAnsiTheme="minorHAnsi" w:cstheme="minorHAnsi"/>
-          <w:sz w:val="16"/>
-          <w:szCs w:val="16"/>
-        </w:rPr>
-        <w:t xml:space="preserve">   </w:t>
-      </w:r>
-      <w:r>
-        <w:rPr>
-          <w:rFonts w:asciiTheme="minorHAnsi" w:hAnsiTheme="minorHAnsi" w:cstheme="minorHAnsi"/>
-          <w:spacing w:val="-2"/>
-          <w:sz w:val="16"/>
-          <w:szCs w:val="16"/>
-        </w:rPr>
-        <w:t>(</w:t>
-      </w:r>
-      <w:proofErr w:type="gramEnd"/>
-      <w:r>
-        <w:rPr>
-          <w:rFonts w:asciiTheme="minorHAnsi" w:hAnsiTheme="minorHAnsi" w:cstheme="minorHAnsi"/>
-          <w:spacing w:val="-2"/>
-          <w:sz w:val="16"/>
-          <w:szCs w:val="16"/>
-        </w:rPr>
-        <w:t>20%)</w:t>
-      </w:r>
-      <w:r>
-        <w:rPr>
-          <w:rFonts w:asciiTheme="minorHAnsi" w:hAnsiTheme="minorHAnsi" w:cstheme="minorHAnsi"/>
-          <w:sz w:val="16"/>
-          <w:szCs w:val="16"/>
-        </w:rPr>
-        <w:t xml:space="preserve">             </w:t>
-      </w:r>
-      <w:r>
-        <w:rPr>
-          <w:rFonts w:asciiTheme="minorHAnsi" w:hAnsiTheme="minorHAnsi" w:cstheme="minorHAnsi"/>
-          <w:sz w:val="16"/>
-          <w:szCs w:val="16"/>
-        </w:rPr>
-        <w:t xml:space="preserve">                      </w:t>
-      </w:r>
-      <w:r>
-        <w:rPr>
-          <w:rFonts w:asciiTheme="minorHAnsi" w:hAnsiTheme="minorHAnsi" w:cstheme="minorHAnsi"/>
-          <w:sz w:val="16"/>
-          <w:szCs w:val="16"/>
-        </w:rPr>
-        <w:t xml:space="preserve"> </w:t>
-      </w:r>
-      <w:r>
-        <w:rPr>
-          <w:rFonts w:asciiTheme="minorHAnsi" w:hAnsiTheme="minorHAnsi" w:cstheme="minorHAnsi"/>
-          <w:sz w:val="16"/>
-          <w:szCs w:val="16"/>
-        </w:rPr>
-        <w:t>{{20per}}</w:t>
-      </w:r>
-    </w:p>
-    <w:p>
-      <w:pPr>
-        <w:ind w:firstLine="720"/>
-        <w:rPr>
-          <w:rFonts w:asciiTheme="minorHAnsi" w:hAnsiTheme="minorHAnsi" w:cstheme="minorHAnsi"/>
-          <w:b/>
-          <w:bCs/>
-          <w:spacing w:val="-2"/>
-          <w:sz w:val="16"/>
-          <w:szCs w:val="16"/>
-        </w:rPr>
-      </w:pPr>
-      <w:r>
-        <w:rPr>
-          <w:rFonts w:asciiTheme="minorHAnsi" w:hAnsiTheme="minorHAnsi" w:cstheme="minorHAnsi"/>
-          <w:sz w:val="16"/>
-          <w:szCs w:val="16"/>
-        </w:rPr>
-        <w:t>Rs.1000001/-</w:t>
-      </w:r>
-      <w:r>
-        <w:rPr>
-          <w:rFonts w:asciiTheme="minorHAnsi" w:hAnsiTheme="minorHAnsi" w:cstheme="minorHAnsi"/>
-          <w:spacing w:val="-4"/>
-          <w:sz w:val="16"/>
-          <w:szCs w:val="16"/>
-        </w:rPr>
-        <w:t xml:space="preserve"> </w:t>
-      </w:r>
-      <w:r>
-        <w:rPr>
-          <w:rFonts w:asciiTheme="minorHAnsi" w:hAnsiTheme="minorHAnsi" w:cstheme="minorHAnsi"/>
-          <w:sz w:val="16"/>
-          <w:szCs w:val="16"/>
-        </w:rPr>
-        <w:t>to</w:t>
-      </w:r>
-      <w:r>
-        <w:rPr>
-          <w:rFonts w:asciiTheme="minorHAnsi" w:hAnsiTheme="minorHAnsi" w:cstheme="minorHAnsi"/>
-          <w:spacing w:val="-3"/>
-          <w:sz w:val="16"/>
-          <w:szCs w:val="16"/>
-        </w:rPr>
-        <w:t xml:space="preserve"> </w:t>
-      </w:r>
-      <w:r>
-        <w:rPr>
-          <w:rFonts w:asciiTheme="minorHAnsi" w:hAnsiTheme="minorHAnsi" w:cstheme="minorHAnsi"/>
-          <w:spacing w:val="-2"/>
-          <w:sz w:val="16"/>
-          <w:szCs w:val="16"/>
-        </w:rPr>
-        <w:t>above</w:t>
-      </w:r>
-      <w:r>
-        <w:rPr>
-          <w:rFonts w:asciiTheme="minorHAnsi" w:hAnsiTheme="minorHAnsi" w:cstheme="minorHAnsi"/>
-          <w:sz w:val="16"/>
-          <w:szCs w:val="16"/>
-        </w:rPr>
-        <w:t xml:space="preserve">                                                                   </w:t>
-      </w:r>
-      <w:proofErr w:type="gramStart"/>
-      <w:r>
-        <w:rPr>
-          <w:rFonts w:asciiTheme="minorHAnsi" w:hAnsiTheme="minorHAnsi" w:cstheme="minorHAnsi"/>
-          <w:sz w:val="16"/>
-          <w:szCs w:val="16"/>
-        </w:rPr>
-        <w:t xml:space="preserve">   </w:t>
-      </w:r>
-      <w:r>
-        <w:rPr>
-          <w:rFonts w:asciiTheme="minorHAnsi" w:hAnsiTheme="minorHAnsi" w:cstheme="minorHAnsi"/>
-          <w:spacing w:val="-2"/>
-          <w:sz w:val="16"/>
-          <w:szCs w:val="16"/>
-        </w:rPr>
-        <w:t>(</w:t>
-      </w:r>
-      <w:proofErr w:type="gramEnd"/>
-      <w:r>
-        <w:rPr>
-          <w:rFonts w:asciiTheme="minorHAnsi" w:hAnsiTheme="minorHAnsi" w:cstheme="minorHAnsi"/>
-          <w:spacing w:val="-2"/>
-          <w:sz w:val="16"/>
-          <w:szCs w:val="16"/>
-        </w:rPr>
-        <w:t>30%)</w:t>
-      </w:r>
-      <w:r>
-        <w:rPr>
-          <w:rFonts w:asciiTheme="minorHAnsi" w:hAnsiTheme="minorHAnsi" w:cstheme="minorHAnsi"/>
-          <w:spacing w:val="-2"/>
-          <w:sz w:val="16"/>
-          <w:szCs w:val="16"/>
-        </w:rPr>
-        <w:t xml:space="preserve">                </w:t>
-      </w:r>
-      <w:r>
-        <w:rPr>
-          <w:rFonts w:asciiTheme="minorHAnsi" w:hAnsiTheme="minorHAnsi" w:cstheme="minorHAnsi"/>
-          <w:spacing w:val="-2"/>
-          <w:sz w:val="16"/>
-          <w:szCs w:val="16"/>
-        </w:rPr>
-        <w:t xml:space="preserve"> </w:t>
-      </w:r>
-      <w:r>
-        <w:rPr>
-          <w:rFonts w:asciiTheme="minorHAnsi" w:hAnsiTheme="minorHAnsi" w:cstheme="minorHAnsi"/>
-          <w:spacing w:val="-2"/>
-          <w:sz w:val="16"/>
-          <w:szCs w:val="16"/>
-        </w:rPr>
-        <w:t xml:space="preserve">                     </w:t>
-      </w:r>
-      <w:r>
-        <w:rPr>
-          <w:rFonts w:asciiTheme="minorHAnsi" w:hAnsiTheme="minorHAnsi" w:cstheme="minorHAnsi"/>
-          <w:spacing w:val="-2"/>
-          <w:sz w:val="16"/>
-          <w:szCs w:val="16"/>
-        </w:rPr>
-        <w:t xml:space="preserve"> </w:t>
-      </w:r>
-      <w:r>
-        <w:rPr>
-          <w:rFonts w:asciiTheme="minorHAnsi" w:hAnsiTheme="minorHAnsi" w:cstheme="minorHAnsi"/>
-          <w:spacing w:val="-2"/>
-          <w:sz w:val="16"/>
-          <w:szCs w:val="16"/>
-        </w:rPr>
-        <w:t>{{30per}}</w:t>
-      </w:r>
-    </w:p>
-    <w:p>
-      <w:pPr>
-        <w:ind w:firstLine="720"/>
         <w:rPr>
           <w:rFonts w:asciiTheme="minorHAnsi" w:hAnsiTheme="minorHAnsi" w:cstheme="minorHAnsi"/>
           <w:sz w:val="16"/>
@@ -11668,6 +11466,12 @@
     <w:sectPr>
       <w:pgSz w:w="12240" w:h="15840"/>
       <w:pgMar w:top="1400" w:right="1300" w:bottom="280" w:left="1300" w:header="720" w:footer="720" w:gutter="0"/>
+      <w:pgBorders w:offsetFrom="page">
+        <w:top w:val="threeDEmboss" w:sz="24" w:space="24" w:color="auto"/>
+        <w:left w:val="threeDEmboss" w:sz="24" w:space="24" w:color="auto"/>
+        <w:bottom w:val="threeDEngrave" w:sz="24" w:space="24" w:color="auto"/>
+        <w:right w:val="threeDEngrave" w:sz="24" w:space="24" w:color="auto"/>
+      </w:pgBorders>
       <w:cols w:space="720"/>
     </w:sectPr>
   </w:body>

</xml_diff>